<commit_message>
progress on related work point clouds scalability
</commit_message>
<xml_diff>
--- a/Administration/ToDo's/8. ToDo 26-1 to 9-2.docx
+++ b/Administration/ToDo's/8. ToDo 26-1 to 9-2.docx
@@ -228,23 +228,17 @@
           <w:numId w:val="2"/>
         </w:numPr>
         <w:rPr>
-          <w:lang w:val="en-GB"/>
-        </w:rPr>
-      </w:pPr>
-      <w:r>
-        <w:rPr>
-          <w:lang w:val="en-GB"/>
-        </w:rPr>
-        <w:t xml:space="preserve">Company: </w:t>
-      </w:r>
-      <w:proofErr w:type="spellStart"/>
-      <w:r>
-        <w:rPr>
-          <w:lang w:val="en-GB"/>
-        </w:rPr>
-        <w:t>Fugro</w:t>
-      </w:r>
-      <w:proofErr w:type="spellEnd"/>
+          <w:strike/>
+          <w:lang w:val="en-GB"/>
+        </w:rPr>
+      </w:pPr>
+      <w:r>
+        <w:rPr>
+          <w:strike/>
+          <w:lang w:val="en-GB"/>
+        </w:rPr>
+        <w:t>Company: Fugro</w:t>
+      </w:r>
     </w:p>
     <w:p>
       <w:pPr>
@@ -312,6 +306,156 @@
           <w:lang w:val="en-GB"/>
         </w:rPr>
         <w:t>Probably: combination of grid and particle based</w:t>
+      </w:r>
+    </w:p>
+    <w:p>
+      <w:pPr>
+        <w:pStyle w:val="Lijstalinea"/>
+        <w:rPr>
+          <w:lang w:val="en-GB"/>
+        </w:rPr>
+      </w:pPr>
+    </w:p>
+    <w:p>
+      <w:pPr>
+        <w:pStyle w:val="Lijstalinea"/>
+        <w:numPr>
+          <w:ilvl w:val="0"/>
+          <w:numId w:val="2"/>
+        </w:numPr>
+        <w:rPr>
+          <w:lang w:val="en-GB"/>
+        </w:rPr>
+      </w:pPr>
+      <w:r>
+        <w:rPr>
+          <w:lang w:val="en-GB"/>
+        </w:rPr>
+        <w:t>Related Work:</w:t>
+      </w:r>
+    </w:p>
+    <w:p>
+      <w:pPr>
+        <w:pStyle w:val="Lijstalinea"/>
+        <w:rPr>
+          <w:lang w:val="en-GB"/>
+        </w:rPr>
+      </w:pPr>
+    </w:p>
+    <w:p>
+      <w:pPr>
+        <w:pStyle w:val="Lijstalinea"/>
+        <w:numPr>
+          <w:ilvl w:val="1"/>
+          <w:numId w:val="2"/>
+        </w:numPr>
+        <w:rPr>
+          <w:lang w:val="en-GB"/>
+        </w:rPr>
+      </w:pPr>
+      <w:r>
+        <w:rPr>
+          <w:lang w:val="en-GB"/>
+        </w:rPr>
+        <w:t>Fluid simulation</w:t>
+      </w:r>
+    </w:p>
+    <w:p>
+      <w:pPr>
+        <w:pStyle w:val="Lijstalinea"/>
+        <w:numPr>
+          <w:ilvl w:val="2"/>
+          <w:numId w:val="2"/>
+        </w:numPr>
+        <w:rPr>
+          <w:lang w:val="en-GB"/>
+        </w:rPr>
+      </w:pPr>
+      <w:r>
+        <w:rPr>
+          <w:lang w:val="en-GB"/>
+        </w:rPr>
+        <w:t>Particle (0%)</w:t>
+      </w:r>
+    </w:p>
+    <w:p>
+      <w:pPr>
+        <w:pStyle w:val="Lijstalinea"/>
+        <w:numPr>
+          <w:ilvl w:val="2"/>
+          <w:numId w:val="2"/>
+        </w:numPr>
+        <w:rPr>
+          <w:lang w:val="en-GB"/>
+        </w:rPr>
+      </w:pPr>
+      <w:r>
+        <w:rPr>
+          <w:lang w:val="en-GB"/>
+        </w:rPr>
+        <w:t>Grid (0%)</w:t>
+      </w:r>
+    </w:p>
+    <w:p>
+      <w:pPr>
+        <w:pStyle w:val="Lijstalinea"/>
+        <w:numPr>
+          <w:ilvl w:val="1"/>
+          <w:numId w:val="2"/>
+        </w:numPr>
+        <w:rPr>
+          <w:lang w:val="en-GB"/>
+        </w:rPr>
+      </w:pPr>
+      <w:r>
+        <w:rPr>
+          <w:lang w:val="en-GB"/>
+        </w:rPr>
+        <w:t>Point clouds</w:t>
+      </w:r>
+    </w:p>
+    <w:p>
+      <w:pPr>
+        <w:pStyle w:val="Lijstalinea"/>
+        <w:numPr>
+          <w:ilvl w:val="2"/>
+          <w:numId w:val="2"/>
+        </w:numPr>
+        <w:rPr>
+          <w:lang w:val="en-GB"/>
+        </w:rPr>
+      </w:pPr>
+      <w:r>
+        <w:rPr>
+          <w:lang w:val="en-GB"/>
+        </w:rPr>
+        <w:t>Scalability (70</w:t>
+      </w:r>
+      <w:proofErr w:type="gramStart"/>
+      <w:r>
+        <w:rPr>
+          <w:lang w:val="en-GB"/>
+        </w:rPr>
+        <w:t>% )</w:t>
+      </w:r>
+      <w:proofErr w:type="gramEnd"/>
+    </w:p>
+    <w:p>
+      <w:pPr>
+        <w:pStyle w:val="Lijstalinea"/>
+        <w:numPr>
+          <w:ilvl w:val="2"/>
+          <w:numId w:val="2"/>
+        </w:numPr>
+        <w:rPr>
+          <w:lang w:val="en-GB"/>
+        </w:rPr>
+      </w:pPr>
+      <w:r>
+        <w:rPr>
+          <w:lang w:val="en-GB"/>
+        </w:rPr>
+        <w:t>Collision detection (10%)</w:t>
       </w:r>
       <w:bookmarkStart w:id="0" w:name="_GoBack"/>
       <w:bookmarkEnd w:id="0"/>
@@ -467,7 +611,7 @@
         <w:rFonts w:ascii="Courier New" w:hAnsi="Courier New" w:cs="Courier New" w:hint="default"/>
       </w:rPr>
     </w:lvl>
-    <w:lvl w:ilvl="2" w:tplc="04130005" w:tentative="1">
+    <w:lvl w:ilvl="2" w:tplc="04130005">
       <w:start w:val="1"/>
       <w:numFmt w:val="bullet"/>
       <w:lvlText w:val=""/>

</xml_diff>